<commit_message>
change test case date
</commit_message>
<xml_diff>
--- a/README.docx
+++ b/README.docx
@@ -58,7 +58,16 @@
         <w:spacing w:after="0"/>
       </w:pPr>
       <w:r>
-        <w:t>The docker images are pushed at docker hub, so you need to make sure your environment could access ducker repository.</w:t>
+        <w:t xml:space="preserve">The docker images are pushed at docker hub, so you need to make sure your environment could access ducker </w:t>
+      </w:r>
+      <w:r>
+        <w:rPr>
+          <w:rFonts w:hint="eastAsia"/>
+        </w:rPr>
+        <w:t xml:space="preserve">hub </w:t>
+      </w:r>
+      <w:r>
+        <w:t>repository.</w:t>
       </w:r>
     </w:p>
     <w:p>
@@ -72,6 +81,19 @@
       </w:r>
     </w:p>
     <w:p>
+      <w:proofErr w:type="gramStart"/>
+      <w:r>
+        <w:t>These version</w:t>
+      </w:r>
+      <w:proofErr w:type="gramEnd"/>
+      <w:r>
+        <w:t xml:space="preserve"> are used for making the demo</w:t>
+      </w:r>
+      <w:r>
+        <w:t>.</w:t>
+      </w:r>
+    </w:p>
+    <w:p>
       <w:pPr>
         <w:spacing w:after="0"/>
       </w:pPr>
@@ -88,6 +110,12 @@
       </w:pPr>
       <w:r>
         <w:t>docker 2.1.0.4</w:t>
+      </w:r>
+      <w:r>
+        <w:t xml:space="preserve"> </w:t>
+      </w:r>
+      <w:r>
+        <w:t>for windows</w:t>
       </w:r>
     </w:p>
     <w:p/>
@@ -303,12 +331,12 @@
           <w:sz w:val="56"/>
           <w:szCs w:val="56"/>
         </w:rPr>
+        <w:lastRenderedPageBreak/>
         <w:t>Manager the container</w:t>
       </w:r>
     </w:p>
     <w:p>
       <w:r>
-        <w:lastRenderedPageBreak/>
         <w:t xml:space="preserve">If you must manually manager the container, use docker command.  The </w:t>
       </w:r>
       <w:r>
@@ -395,19 +423,7 @@
         <w:rPr>
           <w:color w:val="833C0B" w:themeColor="accent2" w:themeShade="80"/>
         </w:rPr>
-        <w:t>docker run -d -p 808</w:t>
-      </w:r>
-      <w:r>
-        <w:rPr>
-          <w:color w:val="833C0B" w:themeColor="accent2" w:themeShade="80"/>
-        </w:rPr>
-        <w:t>1</w:t>
-      </w:r>
-      <w:r>
-        <w:rPr>
-          <w:color w:val="833C0B" w:themeColor="accent2" w:themeShade="80"/>
-        </w:rPr>
-        <w:t xml:space="preserve">:8081 --link </w:t>
+        <w:t xml:space="preserve">docker run -d -p 8081:8081 --link </w:t>
       </w:r>
       <w:proofErr w:type="spellStart"/>
       <w:proofErr w:type="gramStart"/>
@@ -470,10 +486,7 @@
     </w:p>
     <w:p>
       <w:r>
-        <w:t xml:space="preserve">The REST API </w:t>
-      </w:r>
-      <w:r>
-        <w:t>are secured with basic auth</w:t>
+        <w:t>The REST API are secured with basic auth</w:t>
       </w:r>
       <w:r>
         <w:t xml:space="preserve">, you can use </w:t>
@@ -570,19 +583,7 @@
           <w:rPr>
             <w:rStyle w:val="Hyperlink"/>
           </w:rPr>
-          <w:t>http://localhost:808</w:t>
-        </w:r>
-        <w:r>
-          <w:rPr>
-            <w:rStyle w:val="Hyperlink"/>
-          </w:rPr>
-          <w:t>1</w:t>
-        </w:r>
-        <w:r>
-          <w:rPr>
-            <w:rStyle w:val="Hyperlink"/>
-          </w:rPr>
-          <w:t>/v1/customers</w:t>
+          <w:t>http://localhost:8081/v1/customers</w:t>
         </w:r>
       </w:hyperlink>
     </w:p>
@@ -614,6 +615,7 @@
     </w:p>
     <w:p>
       <w:r>
+        <w:lastRenderedPageBreak/>
         <w:t xml:space="preserve">Method: </w:t>
       </w:r>
       <w:r>
@@ -629,25 +631,12 @@
           <w:rPr>
             <w:rStyle w:val="Hyperlink"/>
           </w:rPr>
-          <w:t>http://localhost:808</w:t>
-        </w:r>
-        <w:r>
-          <w:rPr>
-            <w:rStyle w:val="Hyperlink"/>
-          </w:rPr>
-          <w:t>1</w:t>
-        </w:r>
-        <w:r>
-          <w:rPr>
-            <w:rStyle w:val="Hyperlink"/>
-          </w:rPr>
-          <w:t>/v1/customers</w:t>
+          <w:t>http://localhost:8081/v1/customers</w:t>
         </w:r>
       </w:hyperlink>
     </w:p>
     <w:p>
       <w:r>
-        <w:lastRenderedPageBreak/>
         <w:t xml:space="preserve">Body: </w:t>
       </w:r>
     </w:p>
@@ -730,25 +719,7 @@
           <w:rPr>
             <w:rStyle w:val="Hyperlink"/>
           </w:rPr>
-          <w:t>http://localhost:808</w:t>
-        </w:r>
-        <w:r>
-          <w:rPr>
-            <w:rStyle w:val="Hyperlink"/>
-          </w:rPr>
-          <w:t>1</w:t>
-        </w:r>
-        <w:r>
-          <w:rPr>
-            <w:rStyle w:val="Hyperlink"/>
-          </w:rPr>
-          <w:t>/v1/customers</w:t>
-        </w:r>
-        <w:r>
-          <w:rPr>
-            <w:rStyle w:val="Hyperlink"/>
-          </w:rPr>
-          <w:t>/&lt;cid</w:t>
+          <w:t>http://localhost:8081/v1/customers/&lt;cid</w:t>
         </w:r>
       </w:hyperlink>
       <w:r>
@@ -764,13 +735,7 @@
           <w:rPr>
             <w:rStyle w:val="Hyperlink"/>
           </w:rPr>
-          <w:t>http://localhost:8081/v1/customers/</w:t>
-        </w:r>
-        <w:r>
-          <w:rPr>
-            <w:rStyle w:val="Hyperlink"/>
-          </w:rPr>
-          <w:t>1</w:t>
+          <w:t>http://localhost:8081/v1/customers/1</w:t>
         </w:r>
       </w:hyperlink>
       <w:r>
@@ -864,31 +829,7 @@
           <w:rPr>
             <w:rStyle w:val="Hyperlink"/>
           </w:rPr>
-          <w:t>http://localhost:808</w:t>
-        </w:r>
-        <w:r>
-          <w:rPr>
-            <w:rStyle w:val="Hyperlink"/>
-          </w:rPr>
-          <w:t>1</w:t>
-        </w:r>
-        <w:r>
-          <w:rPr>
-            <w:rStyle w:val="Hyperlink"/>
-          </w:rPr>
-          <w:t>/v1/customer/</w:t>
-        </w:r>
-        <w:r>
-          <w:rPr>
-            <w:rStyle w:val="Hyperlink"/>
-          </w:rPr>
-          <w:t>&lt;cid&gt;</w:t>
-        </w:r>
-        <w:r>
-          <w:rPr>
-            <w:rStyle w:val="Hyperlink"/>
-          </w:rPr>
-          <w:t>/tickets</w:t>
+          <w:t>http://localhost:8081/v1/customer/&lt;cid&gt;/tickets</w:t>
         </w:r>
       </w:hyperlink>
     </w:p>
@@ -901,44 +842,11 @@
           <w:rPr>
             <w:rStyle w:val="Hyperlink"/>
           </w:rPr>
-          <w:t>http://localhost:808</w:t>
-        </w:r>
-        <w:r>
-          <w:rPr>
-            <w:rStyle w:val="Hyperlink"/>
-          </w:rPr>
-          <w:t>1</w:t>
-        </w:r>
-        <w:r>
-          <w:rPr>
-            <w:rStyle w:val="Hyperlink"/>
-          </w:rPr>
-          <w:t>/v1/customer/</w:t>
-        </w:r>
-        <w:r>
-          <w:rPr>
-            <w:rStyle w:val="Hyperlink"/>
-          </w:rPr>
-          <w:t>1</w:t>
-        </w:r>
-        <w:r>
-          <w:rPr>
-            <w:rStyle w:val="Hyperlink"/>
-          </w:rPr>
-          <w:t>/tickets</w:t>
+          <w:t>http://localhost:8081/v1/customer/1/tickets</w:t>
         </w:r>
       </w:hyperlink>
       <w:r>
-        <w:t xml:space="preserve">   </w:t>
-      </w:r>
-      <w:r>
-        <w:t xml:space="preserve">to </w:t>
-      </w:r>
-      <w:r>
-        <w:t>list all tickets of</w:t>
-      </w:r>
-      <w:r>
-        <w:t xml:space="preserve"> customer with </w:t>
+        <w:t xml:space="preserve">   to list all tickets of customer with </w:t>
       </w:r>
       <w:proofErr w:type="spellStart"/>
       <w:r>
@@ -966,13 +874,7 @@
         <w:rPr>
           <w:rStyle w:val="Strong"/>
         </w:rPr>
-        <w:t>A</w:t>
-      </w:r>
-      <w:r>
-        <w:rPr>
-          <w:rStyle w:val="Strong"/>
-        </w:rPr>
-        <w:t>ssign a new Ticket to a Customer</w:t>
+        <w:t>Assign a new Ticket to a Customer</w:t>
       </w:r>
     </w:p>
     <w:p>
@@ -992,36 +894,13 @@
           <w:rPr>
             <w:rStyle w:val="Hyperlink"/>
           </w:rPr>
-          <w:t>http://localhost:808</w:t>
-        </w:r>
-        <w:r>
-          <w:rPr>
-            <w:rStyle w:val="Hyperlink"/>
-          </w:rPr>
-          <w:t>1</w:t>
-        </w:r>
-        <w:r>
-          <w:rPr>
-            <w:rStyle w:val="Hyperlink"/>
-          </w:rPr>
-          <w:t>/v1/customer/</w:t>
-        </w:r>
-        <w:r>
-          <w:rPr>
-            <w:rStyle w:val="Hyperlink"/>
-          </w:rPr>
-          <w:t>&lt;cid&gt;</w:t>
-        </w:r>
-        <w:r>
-          <w:rPr>
-            <w:rStyle w:val="Hyperlink"/>
-          </w:rPr>
-          <w:t>/tickets</w:t>
+          <w:t>http://localhost:8081/v1/customer/&lt;cid&gt;/tickets</w:t>
         </w:r>
       </w:hyperlink>
     </w:p>
     <w:p>
       <w:r>
+        <w:lastRenderedPageBreak/>
         <w:t xml:space="preserve">e.g. </w:t>
       </w:r>
       <w:hyperlink r:id="rId14" w:history="1">
@@ -1029,41 +908,11 @@
           <w:rPr>
             <w:rStyle w:val="Hyperlink"/>
           </w:rPr>
-          <w:t>http://localhost:808</w:t>
-        </w:r>
-        <w:r>
-          <w:rPr>
-            <w:rStyle w:val="Hyperlink"/>
-          </w:rPr>
-          <w:t>1</w:t>
-        </w:r>
-        <w:r>
-          <w:rPr>
-            <w:rStyle w:val="Hyperlink"/>
-          </w:rPr>
-          <w:t>/v1/customer/1/tickets</w:t>
+          <w:t>http://localhost:8081/v1/customer/1/tickets</w:t>
         </w:r>
       </w:hyperlink>
       <w:r>
-        <w:t xml:space="preserve">   to </w:t>
-      </w:r>
-      <w:r>
-        <w:t>assign</w:t>
-      </w:r>
-      <w:r>
-        <w:t xml:space="preserve"> a</w:t>
-      </w:r>
-      <w:r>
-        <w:t xml:space="preserve"> new</w:t>
-      </w:r>
-      <w:r>
-        <w:t xml:space="preserve"> ticket</w:t>
-      </w:r>
-      <w:r>
-        <w:t xml:space="preserve"> to </w:t>
-      </w:r>
-      <w:r>
-        <w:t xml:space="preserve">customer with </w:t>
+        <w:t xml:space="preserve">   to assign a new ticket to customer with </w:t>
       </w:r>
       <w:proofErr w:type="spellStart"/>
       <w:r>
@@ -1081,7 +930,6 @@
     </w:p>
     <w:p>
       <w:r>
-        <w:lastRenderedPageBreak/>
         <w:t>{</w:t>
       </w:r>
     </w:p>
@@ -1135,13 +983,7 @@
         <w:rPr>
           <w:rStyle w:val="Strong"/>
         </w:rPr>
-        <w:t>C</w:t>
-      </w:r>
-      <w:r>
-        <w:rPr>
-          <w:rStyle w:val="Strong"/>
-        </w:rPr>
-        <w:t>onfirm the Ticket</w:t>
+        <w:t>Confirm the Ticket</w:t>
       </w:r>
     </w:p>
     <w:p>
@@ -1161,37 +1003,7 @@
           <w:rPr>
             <w:rStyle w:val="Hyperlink"/>
           </w:rPr>
-          <w:t>http://localhost:808</w:t>
-        </w:r>
-        <w:r>
-          <w:rPr>
-            <w:rStyle w:val="Hyperlink"/>
-          </w:rPr>
-          <w:t>1</w:t>
-        </w:r>
-        <w:r>
-          <w:rPr>
-            <w:rStyle w:val="Hyperlink"/>
-          </w:rPr>
-          <w:t>/v1/customer/</w:t>
-        </w:r>
-        <w:r>
-          <w:rPr>
-            <w:rStyle w:val="Hyperlink"/>
-          </w:rPr>
-          <w:t>&lt;cid&gt;</w:t>
-        </w:r>
-        <w:r>
-          <w:rPr>
-            <w:rStyle w:val="Hyperlink"/>
-          </w:rPr>
-          <w:t>/tickets/</w:t>
-        </w:r>
-        <w:r>
-          <w:rPr>
-            <w:rStyle w:val="Hyperlink"/>
-          </w:rPr>
-          <w:t>&lt;tid</w:t>
+          <w:t>http://localhost:8081/v1/customer/&lt;cid&gt;/tickets/&lt;tid</w:t>
         </w:r>
       </w:hyperlink>
       <w:r>
@@ -1207,19 +1019,7 @@
           <w:rPr>
             <w:rStyle w:val="Hyperlink"/>
           </w:rPr>
-          <w:t>http://localhost:808</w:t>
-        </w:r>
-        <w:r>
-          <w:rPr>
-            <w:rStyle w:val="Hyperlink"/>
-          </w:rPr>
-          <w:t>1</w:t>
-        </w:r>
-        <w:r>
-          <w:rPr>
-            <w:rStyle w:val="Hyperlink"/>
-          </w:rPr>
-          <w:t>/v1/customer/2/tickets/5</w:t>
+          <w:t>http://localhost:8081/v1/customer/2/tickets/5</w:t>
         </w:r>
       </w:hyperlink>
       <w:r>
@@ -1304,22 +1104,31 @@
       <w:r>
         <w:t xml:space="preserve">e.g. </w:t>
       </w:r>
-      <w:hyperlink r:id="rId18" w:history="1">
-        <w:r>
-          <w:rPr>
-            <w:rStyle w:val="Hyperlink"/>
-          </w:rPr>
-          <w:t>http://localhost:8081/v1/customer/2/tickets/5</w:t>
-        </w:r>
-      </w:hyperlink>
-      <w:r>
-        <w:t xml:space="preserve"> to </w:t>
-      </w:r>
-      <w:r>
-        <w:t>unassign</w:t>
-      </w:r>
-      <w:r>
-        <w:t xml:space="preserve"> ticket, which is with </w:t>
+      <w:bookmarkStart w:id="0" w:name="_GoBack"/>
+      <w:r>
+        <w:fldChar w:fldCharType="begin"/>
+      </w:r>
+      <w:r>
+        <w:instrText xml:space="preserve"> HYPERLINK "http://localhost:8081/v1/customer/2/tickets/5" </w:instrText>
+      </w:r>
+      <w:r>
+        <w:fldChar w:fldCharType="separate"/>
+      </w:r>
+      <w:r>
+        <w:rPr>
+          <w:rStyle w:val="Hyperlink"/>
+        </w:rPr>
+        <w:t>http://localhost:8081/v1/customer/2/tickets/5</w:t>
+      </w:r>
+      <w:r>
+        <w:rPr>
+          <w:rStyle w:val="Hyperlink"/>
+        </w:rPr>
+        <w:fldChar w:fldCharType="end"/>
+      </w:r>
+      <w:bookmarkEnd w:id="0"/>
+      <w:r>
+        <w:t xml:space="preserve"> to unassign ticket, which is with </w:t>
       </w:r>
       <w:proofErr w:type="spellStart"/>
       <w:r>
@@ -1327,13 +1136,7 @@
       </w:r>
       <w:proofErr w:type="spellEnd"/>
       <w:r>
-        <w:t xml:space="preserve"> 5 </w:t>
-      </w:r>
-      <w:r>
-        <w:t>from</w:t>
-      </w:r>
-      <w:r>
-        <w:t xml:space="preserve"> customer with </w:t>
+        <w:t xml:space="preserve"> 5 from customer with </w:t>
       </w:r>
       <w:proofErr w:type="spellStart"/>
       <w:r>
@@ -1341,10 +1144,7 @@
       </w:r>
       <w:proofErr w:type="spellEnd"/>
       <w:r>
-        <w:t xml:space="preserve"> 2</w:t>
-      </w:r>
-      <w:r>
-        <w:t>.</w:t>
+        <w:t xml:space="preserve"> 2.</w:t>
       </w:r>
     </w:p>
     <w:p>
@@ -1352,10 +1152,7 @@
         <w:t xml:space="preserve">PS: </w:t>
       </w:r>
       <w:r>
-        <w:t>"date"</w:t>
-      </w:r>
-      <w:r>
-        <w:t xml:space="preserve"> is the departure day of a ticket. API will report error when we try to cancel a ticket which is</w:t>
+        <w:t>"date" is the departure day of a ticket. API will report error when we try to cancel a ticket which is</w:t>
       </w:r>
       <w:r>
         <w:t xml:space="preserve"> </w:t>
@@ -1398,67 +1195,59 @@
       </w:r>
       <w:proofErr w:type="spellEnd"/>
       <w:r>
+        <w:t>: you will find the</w:t>
+      </w:r>
+      <w:r>
+        <w:t xml:space="preserve"> docker file which is used for building</w:t>
+      </w:r>
+      <w:r>
+        <w:t xml:space="preserve"> base im</w:t>
+      </w:r>
+      <w:r>
+        <w:t xml:space="preserve">age here, a </w:t>
+      </w:r>
+      <w:r>
+        <w:t>ubuntu</w:t>
+      </w:r>
+      <w:r>
+        <w:t xml:space="preserve"> with JDK.</w:t>
+      </w:r>
+    </w:p>
+    <w:p>
+      <w:r>
+        <w:lastRenderedPageBreak/>
+        <w:t>composer</w:t>
+      </w:r>
+      <w:r>
+        <w:t>:</w:t>
+      </w:r>
+      <w:r>
+        <w:t xml:space="preserve"> </w:t>
+      </w:r>
+      <w:r>
+        <w:t xml:space="preserve">you will find the </w:t>
+      </w:r>
+      <w:r>
+        <w:t>docker-</w:t>
+      </w:r>
+      <w:proofErr w:type="spellStart"/>
+      <w:r>
+        <w:t>compose.yml</w:t>
+      </w:r>
+      <w:proofErr w:type="spellEnd"/>
+      <w:r>
+        <w:t xml:space="preserve"> file here.</w:t>
+      </w:r>
+    </w:p>
+    <w:p>
+      <w:r>
+        <w:t>docker</w:t>
+      </w:r>
+      <w:r>
         <w:t xml:space="preserve">: </w:t>
       </w:r>
       <w:r>
-        <w:t>you will find the</w:t>
-      </w:r>
-      <w:r>
-        <w:t xml:space="preserve"> docker file which is used for building</w:t>
-      </w:r>
-      <w:r>
-        <w:t xml:space="preserve"> base im</w:t>
-      </w:r>
-      <w:r>
-        <w:t xml:space="preserve">age here, a </w:t>
-      </w:r>
-      <w:r>
-        <w:t>ubuntu</w:t>
-      </w:r>
-      <w:r>
-        <w:t xml:space="preserve"> with JDK.</w:t>
-      </w:r>
-    </w:p>
-    <w:p>
-      <w:r>
-        <w:t>composer</w:t>
-      </w:r>
-      <w:r>
-        <w:t>:</w:t>
-      </w:r>
-      <w:r>
-        <w:t xml:space="preserve"> </w:t>
-      </w:r>
-      <w:r>
-        <w:t>you will find the</w:t>
-      </w:r>
-      <w:r>
-        <w:t xml:space="preserve"> </w:t>
-      </w:r>
-      <w:r>
-        <w:t>docker-</w:t>
-      </w:r>
-      <w:proofErr w:type="spellStart"/>
-      <w:r>
-        <w:t>compose.yml</w:t>
-      </w:r>
-      <w:proofErr w:type="spellEnd"/>
-      <w:r>
-        <w:t xml:space="preserve"> file here.</w:t>
-      </w:r>
-    </w:p>
-    <w:p>
-      <w:r>
-        <w:t>docker</w:t>
-      </w:r>
-      <w:r>
-        <w:t xml:space="preserve">: </w:t>
-      </w:r>
-      <w:r>
-        <w:t>you will find the docker file which is used for building</w:t>
-      </w:r>
-      <w:r>
-        <w:t xml:space="preserve"> </w:t>
+        <w:t xml:space="preserve">you will find the docker file which is used for building </w:t>
       </w:r>
       <w:proofErr w:type="spellStart"/>
       <w:r>
@@ -1472,7 +1261,6 @@
     <w:p>
       <w:proofErr w:type="spellStart"/>
       <w:r>
-        <w:lastRenderedPageBreak/>
         <w:t>ticketoffice</w:t>
       </w:r>
       <w:proofErr w:type="spellEnd"/>
@@ -1490,8 +1278,6 @@
           <w:szCs w:val="56"/>
         </w:rPr>
       </w:pPr>
-      <w:bookmarkStart w:id="0" w:name="_GoBack"/>
-      <w:bookmarkEnd w:id="0"/>
       <w:r>
         <w:rPr>
           <w:noProof/>
@@ -1512,7 +1298,7 @@
                     <pic:cNvPicPr/>
                   </pic:nvPicPr>
                   <pic:blipFill>
-                    <a:blip r:embed="rId19"/>
+                    <a:blip r:embed="rId18"/>
                     <a:stretch>
                       <a:fillRect/>
                     </a:stretch>

</xml_diff>